<commit_message>
adding remaining changes for production
</commit_message>
<xml_diff>
--- a/documentacion de api.docx
+++ b/documentacion de api.docx
@@ -1511,6 +1511,24 @@
           <w:i w:val="false"/>
           <w:iCs w:val="false"/>
         </w:rPr>
+      </w:r>
+    </w:p>
+    <w:p>
+      <w:pPr>
+        <w:pStyle w:val="Normal"/>
+        <w:rPr>
+          <w:rFonts w:ascii="ProFontWindows Nerd Font Mono" w:hAnsi="ProFontWindows Nerd Font Mono"/>
+          <w:i w:val="false"/>
+          <w:i w:val="false"/>
+          <w:iCs w:val="false"/>
+        </w:rPr>
+      </w:pPr>
+      <w:r>
+        <w:rPr>
+          <w:rFonts w:ascii="ProFontWindows Nerd Font Mono" w:hAnsi="ProFontWindows Nerd Font Mono"/>
+          <w:i w:val="false"/>
+          <w:iCs w:val="false"/>
+        </w:rPr>
         <w:t>4. Iniciar Sesion</w:t>
       </w:r>
     </w:p>
@@ -2252,15 +2270,7 @@
           <w:i w:val="false"/>
           <w:iCs w:val="false"/>
         </w:rPr>
-        <w:t>8. Ver pedido</w:t>
-      </w:r>
-      <w:r>
-        <w:rPr>
-          <w:rFonts w:ascii="ProFontWindows Nerd Font Mono" w:hAnsi="ProFontWindows Nerd Font Mono"/>
-          <w:i w:val="false"/>
-          <w:iCs w:val="false"/>
-        </w:rPr>
-        <w:t>s de un cliente en especifico.</w:t>
+        <w:t>8. Ver pedidos de un cliente en especifico.</w:t>
       </w:r>
     </w:p>
     <w:p>
@@ -2311,25 +2321,7 @@
           <w:iCs w:val="false"/>
           <w:color w:val="21409A"/>
         </w:rPr>
-        <w:t>/Q/(</w:t>
-      </w:r>
-      <w:r>
-        <w:rPr>
-          <w:rFonts w:ascii="ProFontWindows Nerd Font Mono" w:hAnsi="ProFontWindows Nerd Font Mono"/>
-          <w:i w:val="false"/>
-          <w:iCs w:val="false"/>
-          <w:color w:val="21409A"/>
-        </w:rPr>
-        <w:t>Insertar id de usuario</w:t>
-      </w:r>
-      <w:r>
-        <w:rPr>
-          <w:rFonts w:ascii="ProFontWindows Nerd Font Mono" w:hAnsi="ProFontWindows Nerd Font Mono"/>
-          <w:i w:val="false"/>
-          <w:iCs w:val="false"/>
-          <w:color w:val="21409A"/>
-        </w:rPr>
-        <w:t>)</w:t>
+        <w:t>/Q/(Insertar id de usuario)</w:t>
       </w:r>
       <w:r>
         <w:rPr>
@@ -2703,6 +2695,7 @@
       <w:rPr>
         <w:rFonts w:ascii="Liberation Serif" w:hAnsi="Liberation Serif" w:eastAsia="Noto Sans CJK SC" w:cs="FreeSans"/>
         <w:kern w:val="2"/>
+        <w:sz w:val="20"/>
         <w:szCs w:val="24"/>
         <w:lang w:val="es-DO" w:eastAsia="zh-CN" w:bidi="hi-IN"/>
       </w:rPr>
@@ -2738,6 +2731,15 @@
   </w:style>
   <w:style w:type="character" w:styleId="ListLabel1">
     <w:name w:val="ListLabel 1"/>
+    <w:qFormat/>
+    <w:rPr>
+      <w:rFonts w:ascii="ProFontWindows Nerd Font Mono" w:hAnsi="ProFontWindows Nerd Font Mono"/>
+      <w:i w:val="false"/>
+      <w:iCs w:val="false"/>
+    </w:rPr>
+  </w:style>
+  <w:style w:type="character" w:styleId="ListLabel2">
+    <w:name w:val="ListLabel 2"/>
     <w:qFormat/>
     <w:rPr>
       <w:rFonts w:ascii="ProFontWindows Nerd Font Mono" w:hAnsi="ProFontWindows Nerd Font Mono"/>

</xml_diff>